<commit_message>
Finally Working also on appengine!?
git-svn-id: https://mosig1-ds-servelets.googlecode.com/svn/trunk@11 ad2a2409-c63a-18ad-d7d1-ae6c70fd6e21
</commit_message>
<xml_diff>
--- a/report/Servelets.docx
+++ b/report/Servelets.docx
@@ -60,7 +60,7 @@
                   </w:tcPr>
                   <w:p>
                     <w:pPr>
-                      <w:pStyle w:val="Sansinterligne"/>
+                      <w:pStyle w:val="KeinLeerraum"/>
                       <w:jc w:val="center"/>
                       <w:rPr>
                         <w:rFonts w:asciiTheme="majorHAnsi" w:eastAsiaTheme="majorEastAsia" w:hAnsiTheme="majorHAnsi" w:cstheme="majorBidi"/>
@@ -111,7 +111,7 @@
                   </w:tcPr>
                   <w:p>
                     <w:pPr>
-                      <w:pStyle w:val="Sansinterligne"/>
+                      <w:pStyle w:val="KeinLeerraum"/>
                       <w:ind w:left="-142" w:right="-81"/>
                       <w:jc w:val="center"/>
                       <w:rPr>
@@ -187,7 +187,7 @@
                   </w:tcPr>
                   <w:p>
                     <w:pPr>
-                      <w:pStyle w:val="Sansinterligne"/>
+                      <w:pStyle w:val="KeinLeerraum"/>
                       <w:jc w:val="center"/>
                       <w:rPr>
                         <w:rFonts w:asciiTheme="majorHAnsi" w:eastAsiaTheme="majorEastAsia" w:hAnsiTheme="majorHAnsi" w:cstheme="majorBidi"/>
@@ -222,7 +222,7 @@
               </w:tcPr>
               <w:p>
                 <w:pPr>
-                  <w:pStyle w:val="Sansinterligne"/>
+                  <w:pStyle w:val="KeinLeerraum"/>
                   <w:jc w:val="center"/>
                   <w:rPr>
                     <w:bCs/>
@@ -251,7 +251,7 @@
               </w:tcPr>
               <w:p>
                 <w:pPr>
-                  <w:pStyle w:val="Sansinterligne"/>
+                  <w:pStyle w:val="KeinLeerraum"/>
                   <w:jc w:val="center"/>
                   <w:rPr>
                     <w:bCs/>
@@ -304,7 +304,7 @@
               </w:tcPr>
               <w:p>
                 <w:pPr>
-                  <w:pStyle w:val="Sansinterligne"/>
+                  <w:pStyle w:val="KeinLeerraum"/>
                   <w:jc w:val="center"/>
                   <w:rPr>
                     <w:b/>
@@ -346,7 +346,7 @@
                   </w:tcPr>
                   <w:p>
                     <w:pPr>
-                      <w:pStyle w:val="Sansinterligne"/>
+                      <w:pStyle w:val="KeinLeerraum"/>
                       <w:jc w:val="center"/>
                       <w:rPr>
                         <w:b/>
@@ -374,7 +374,7 @@
           <w:r>
             <w:rPr>
               <w:noProof/>
-              <w:lang w:val="fr-FR" w:eastAsia="fr-FR"/>
+              <w:lang w:val="en-US"/>
             </w:rPr>
             <w:drawing>
               <wp:inline distT="0" distB="0" distL="0" distR="0" wp14:anchorId="42E8C550" wp14:editId="76E66BF2">
@@ -439,7 +439,7 @@
               </w:tcPr>
               <w:p>
                 <w:pPr>
-                  <w:pStyle w:val="Sansinterligne"/>
+                  <w:pStyle w:val="KeinLeerraum"/>
                   <w:jc w:val="center"/>
                   <w:rPr>
                     <w:b/>
@@ -466,7 +466,7 @@
               </w:p>
               <w:p>
                 <w:pPr>
-                  <w:pStyle w:val="Sansinterligne"/>
+                  <w:pStyle w:val="KeinLeerraum"/>
                   <w:jc w:val="center"/>
                   <w:rPr>
                     <w:bCs/>
@@ -483,7 +483,7 @@
               </w:p>
               <w:p>
                 <w:pPr>
-                  <w:pStyle w:val="Sansinterligne"/>
+                  <w:pStyle w:val="KeinLeerraum"/>
                   <w:jc w:val="center"/>
                   <w:rPr>
                     <w:b/>
@@ -523,7 +523,7 @@
                   </w:tcPr>
                   <w:p>
                     <w:pPr>
-                      <w:pStyle w:val="Sansinterligne"/>
+                      <w:pStyle w:val="KeinLeerraum"/>
                       <w:rPr>
                         <w:lang w:val="en-GB"/>
                       </w:rPr>
@@ -622,7 +622,7 @@
         </w:p>
         <w:p>
           <w:pPr>
-            <w:pStyle w:val="TM1"/>
+            <w:pStyle w:val="Verzeichnis1"/>
             <w:rPr>
               <w:rFonts w:asciiTheme="minorHAnsi" w:hAnsiTheme="minorHAnsi"/>
               <w:noProof/>
@@ -641,7 +641,7 @@
           <w:hyperlink w:anchor="_Toc291709976" w:history="1">
             <w:r>
               <w:rPr>
-                <w:rStyle w:val="Lienhypertexte"/>
+                <w:rStyle w:val="Hyperlink"/>
                 <w:noProof/>
               </w:rPr>
               <w:t>1. Application</w:t>
@@ -698,7 +698,7 @@
         </w:p>
         <w:p>
           <w:pPr>
-            <w:pStyle w:val="TM2"/>
+            <w:pStyle w:val="Verzeichnis2"/>
             <w:tabs>
               <w:tab w:val="right" w:leader="dot" w:pos="9062"/>
             </w:tabs>
@@ -711,7 +711,7 @@
           <w:hyperlink w:anchor="_Toc291709977" w:history="1">
             <w:r>
               <w:rPr>
-                <w:rStyle w:val="Lienhypertexte"/>
+                <w:rStyle w:val="Hyperlink"/>
                 <w:noProof/>
                 <w:lang w:val="en-US"/>
               </w:rPr>
@@ -769,7 +769,7 @@
         </w:p>
         <w:p>
           <w:pPr>
-            <w:pStyle w:val="TM2"/>
+            <w:pStyle w:val="Verzeichnis2"/>
             <w:tabs>
               <w:tab w:val="right" w:leader="dot" w:pos="9062"/>
             </w:tabs>
@@ -782,7 +782,7 @@
           <w:hyperlink w:anchor="_Toc291709978" w:history="1">
             <w:r>
               <w:rPr>
-                <w:rStyle w:val="Lienhypertexte"/>
+                <w:rStyle w:val="Hyperlink"/>
                 <w:noProof/>
                 <w:lang w:val="en-US"/>
               </w:rPr>
@@ -840,7 +840,7 @@
         </w:p>
         <w:p>
           <w:pPr>
-            <w:pStyle w:val="TM1"/>
+            <w:pStyle w:val="Verzeichnis1"/>
             <w:rPr>
               <w:rFonts w:asciiTheme="minorHAnsi" w:hAnsiTheme="minorHAnsi"/>
               <w:noProof/>
@@ -850,7 +850,7 @@
           <w:hyperlink w:anchor="_Toc291709979" w:history="1">
             <w:r>
               <w:rPr>
-                <w:rStyle w:val="Lienhypertexte"/>
+                <w:rStyle w:val="Hyperlink"/>
                 <w:noProof/>
               </w:rPr>
               <w:t>2. Architecture</w:t>
@@ -907,7 +907,7 @@
         </w:p>
         <w:p>
           <w:pPr>
-            <w:pStyle w:val="TM2"/>
+            <w:pStyle w:val="Verzeichnis2"/>
             <w:tabs>
               <w:tab w:val="right" w:leader="dot" w:pos="9062"/>
             </w:tabs>
@@ -920,7 +920,7 @@
           <w:hyperlink w:anchor="_Toc291709980" w:history="1">
             <w:r>
               <w:rPr>
-                <w:rStyle w:val="Lienhypertexte"/>
+                <w:rStyle w:val="Hyperlink"/>
                 <w:noProof/>
               </w:rPr>
               <w:t>2.1. Controller</w:t>
@@ -977,7 +977,7 @@
         </w:p>
         <w:p>
           <w:pPr>
-            <w:pStyle w:val="TM2"/>
+            <w:pStyle w:val="Verzeichnis2"/>
             <w:tabs>
               <w:tab w:val="right" w:leader="dot" w:pos="9062"/>
             </w:tabs>
@@ -990,7 +990,7 @@
           <w:hyperlink w:anchor="_Toc291709981" w:history="1">
             <w:r>
               <w:rPr>
-                <w:rStyle w:val="Lienhypertexte"/>
+                <w:rStyle w:val="Hyperlink"/>
                 <w:noProof/>
               </w:rPr>
               <w:t>2.2. Views</w:t>
@@ -1058,7 +1058,7 @@
     </w:sdt>
     <w:p>
       <w:pPr>
-        <w:pStyle w:val="Titre1"/>
+        <w:pStyle w:val="berschrift1"/>
       </w:pPr>
       <w:r>
         <w:br w:type="page"/>
@@ -1072,7 +1072,7 @@
     </w:p>
     <w:p>
       <w:pPr>
-        <w:pStyle w:val="Titre2"/>
+        <w:pStyle w:val="berschrift2"/>
         <w:rPr>
           <w:lang w:val="en-US"/>
         </w:rPr>
@@ -1101,7 +1101,7 @@
     </w:p>
     <w:p>
       <w:pPr>
-        <w:pStyle w:val="Titre2"/>
+        <w:pStyle w:val="berschrift2"/>
         <w:rPr>
           <w:lang w:val="en-US"/>
         </w:rPr>
@@ -1130,7 +1130,7 @@
     </w:p>
     <w:p>
       <w:pPr>
-        <w:pStyle w:val="Titre3"/>
+        <w:pStyle w:val="berschrift3"/>
         <w:rPr>
           <w:lang w:val="en-US"/>
         </w:rPr>
@@ -1144,7 +1144,7 @@
     </w:p>
     <w:p>
       <w:pPr>
-        <w:pStyle w:val="Paragraphedeliste"/>
+        <w:pStyle w:val="Listenabsatz"/>
         <w:numPr>
           <w:ilvl w:val="0"/>
           <w:numId w:val="15"/>
@@ -1162,7 +1162,7 @@
     </w:p>
     <w:p>
       <w:pPr>
-        <w:pStyle w:val="Paragraphedeliste"/>
+        <w:pStyle w:val="Listenabsatz"/>
         <w:numPr>
           <w:ilvl w:val="0"/>
           <w:numId w:val="15"/>
@@ -1200,7 +1200,7 @@
     </w:p>
     <w:p>
       <w:pPr>
-        <w:pStyle w:val="Titre3"/>
+        <w:pStyle w:val="berschrift3"/>
         <w:rPr>
           <w:lang w:val="en-US"/>
         </w:rPr>
@@ -1214,7 +1214,7 @@
     </w:p>
     <w:p>
       <w:pPr>
-        <w:pStyle w:val="Paragraphedeliste"/>
+        <w:pStyle w:val="Listenabsatz"/>
         <w:numPr>
           <w:ilvl w:val="0"/>
           <w:numId w:val="16"/>
@@ -1246,7 +1246,7 @@
     </w:p>
     <w:p>
       <w:pPr>
-        <w:pStyle w:val="Paragraphedeliste"/>
+        <w:pStyle w:val="Listenabsatz"/>
         <w:numPr>
           <w:ilvl w:val="0"/>
           <w:numId w:val="16"/>
@@ -1278,7 +1278,7 @@
     </w:p>
     <w:p>
       <w:pPr>
-        <w:pStyle w:val="Paragraphedeliste"/>
+        <w:pStyle w:val="Listenabsatz"/>
         <w:numPr>
           <w:ilvl w:val="0"/>
           <w:numId w:val="16"/>
@@ -1310,7 +1310,7 @@
     </w:p>
     <w:p>
       <w:pPr>
-        <w:pStyle w:val="Paragraphedeliste"/>
+        <w:pStyle w:val="Listenabsatz"/>
         <w:numPr>
           <w:ilvl w:val="0"/>
           <w:numId w:val="16"/>
@@ -1339,22 +1339,20 @@
         </w:rPr>
         <w:t>.</w:t>
       </w:r>
-      <w:bookmarkStart w:id="3" w:name="_GoBack"/>
+    </w:p>
+    <w:p>
+      <w:pPr>
+        <w:pStyle w:val="berschrift1"/>
+      </w:pPr>
+      <w:bookmarkStart w:id="3" w:name="_Toc291709979"/>
+      <w:r>
+        <w:t>Architecture</w:t>
+      </w:r>
       <w:bookmarkEnd w:id="3"/>
     </w:p>
     <w:p>
       <w:pPr>
-        <w:pStyle w:val="Titre1"/>
-      </w:pPr>
-      <w:bookmarkStart w:id="4" w:name="_Toc291709979"/>
-      <w:r>
-        <w:t>Architecture</w:t>
-      </w:r>
-      <w:bookmarkEnd w:id="4"/>
-    </w:p>
-    <w:p>
-      <w:pPr>
-        <w:pStyle w:val="Titre2"/>
+        <w:pStyle w:val="berschrift2"/>
       </w:pPr>
       <w:r>
         <w:t>MVC pattern</w:t>
@@ -1362,19 +1360,7 @@
     </w:p>
     <w:p>
       <w:r>
-        <w:t>The web application follows the MVC-Concept (Model, View, Controller) storing the JSP-Sites in the view</w:t>
-      </w:r>
-      <w:r>
-        <w:t xml:space="preserve"> </w:t>
-      </w:r>
-      <w:r>
-        <w:t>and the Classes for handling data in the model while having a controller that communicates between</w:t>
-      </w:r>
-      <w:r>
-        <w:t xml:space="preserve"> </w:t>
-      </w:r>
-      <w:r>
-        <w:t>these two layers.</w:t>
+        <w:t>The web application follows the MVC-Concept (Model, View, Controller) storing the JSP-Sites in the view and the Classes for handling data in the model while having a controller that communicates between these two layers.</w:t>
       </w:r>
     </w:p>
     <w:p>
@@ -1387,13 +1373,17 @@
       </w:r>
       <w:proofErr w:type="spellEnd"/>
       <w:r>
-        <w:t>, in this class all the different requests are handled,</w:t>
+        <w:t>, in this class all the different requests are handled, such as login, logout, adding an article to a cart, removing an article from the cart and paying an article.</w:t>
       </w:r>
+    </w:p>
+    <w:p>
       <w:r>
-        <w:t xml:space="preserve"> </w:t>
+        <w:t>In the JSP-view you can also find some insertions of code, mainly for traversing lists of data or for getting data from the session or data that was put into the request through the controller</w:t>
       </w:r>
+      <w:bookmarkStart w:id="4" w:name="_GoBack"/>
+      <w:bookmarkEnd w:id="4"/>
       <w:r>
-        <w:t>such as login, logout, adding an article to a cart, removing an article from the cart and paying an article.</w:t>
+        <w:t>.</w:t>
       </w:r>
     </w:p>
     <w:p>
@@ -1406,56 +1396,26 @@
       </w:r>
       <w:proofErr w:type="spellEnd"/>
       <w:r>
-        <w:t>, which stores users with</w:t>
-      </w:r>
-      <w:r>
-        <w:t xml:space="preserve"> </w:t>
-      </w:r>
-      <w:r>
-        <w:t>their corresponding login information and which is useful for verifying the login information. There is</w:t>
-      </w:r>
-      <w:r>
-        <w:t xml:space="preserve"> </w:t>
-      </w:r>
-      <w:r>
-        <w:t>also a class Cart for handling everything concerning the cart of the user, such as adding/removing an</w:t>
-      </w:r>
-      <w:r>
-        <w:t xml:space="preserve"> </w:t>
-      </w:r>
-      <w:r>
-        <w:t>article or getting the total price of the items in the cart. For this class</w:t>
-      </w:r>
-      <w:r>
-        <w:t xml:space="preserve"> there also exists a </w:t>
+        <w:t xml:space="preserve">, which stores users with their corresponding login information and which is useful for verifying the login information. There is also a class Cart for handling everything concerning the cart of the user, such as adding/removing an article or getting the total price of the items in the cart. For this class there also exists a </w:t>
       </w:r>
       <w:proofErr w:type="spellStart"/>
       <w:r>
         <w:t>cartmanage</w:t>
       </w:r>
+      <w:r>
+        <w:t>r</w:t>
+      </w:r>
       <w:proofErr w:type="spellEnd"/>
       <w:r>
-        <w:t xml:space="preserve"> </w:t>
-      </w:r>
-      <w:r>
-        <w:t>which can restore a cart from a user who was previously logged in and didn’t buy an article.</w:t>
+        <w:t xml:space="preserve"> which can restore a cart from a user who was previously logged in and didn’t buy an article.</w:t>
       </w:r>
     </w:p>
     <w:p>
       <w:r>
-        <w:t>Additionally there is several session-data from the user, such as the nickname of the user, information if</w:t>
+        <w:t>Additionally there is several session-data from the user, such as the nickname of the user, information if the user is logged in, and there is also the cart-object containing all the articles the user bought and the respective number of units.</w:t>
       </w:r>
       <w:r>
         <w:t xml:space="preserve"> </w:t>
-      </w:r>
-      <w:r>
-        <w:t>the user is logged in, and there is also the cart-object containing all the articles the user bought and the</w:t>
-      </w:r>
-      <w:r>
-        <w:t xml:space="preserve"> </w:t>
-      </w:r>
-      <w:r>
-        <w:t>respective number of units.</w:t>
       </w:r>
     </w:p>
     <w:sectPr>
@@ -1524,7 +1484,7 @@
         </w:tcPr>
         <w:p>
           <w:pPr>
-            <w:pStyle w:val="Pieddepage"/>
+            <w:pStyle w:val="Fuzeile"/>
             <w:jc w:val="right"/>
           </w:pPr>
           <w:sdt>
@@ -1580,7 +1540,7 @@
         </w:tcPr>
         <w:p>
           <w:pPr>
-            <w:pStyle w:val="En-tte"/>
+            <w:pStyle w:val="Kopfzeile"/>
             <w:rPr>
               <w:color w:val="FFFFFF" w:themeColor="background1"/>
             </w:rPr>
@@ -1614,7 +1574,7 @@
   </w:tbl>
   <w:p>
     <w:pPr>
-      <w:pStyle w:val="Pieddepage"/>
+      <w:pStyle w:val="Fuzeile"/>
     </w:pPr>
   </w:p>
 </w:ftr>
@@ -1688,7 +1648,7 @@
             </w:tcPr>
             <w:p>
               <w:pPr>
-                <w:pStyle w:val="En-tte"/>
+                <w:pStyle w:val="Kopfzeile"/>
                 <w:jc w:val="right"/>
                 <w:rPr>
                   <w:color w:val="FFFFFF" w:themeColor="background1"/>
@@ -1715,7 +1675,7 @@
         </w:tcPr>
         <w:p>
           <w:pPr>
-            <w:pStyle w:val="En-tte"/>
+            <w:pStyle w:val="Kopfzeile"/>
             <w:rPr>
               <w:color w:val="76923C" w:themeColor="accent3" w:themeShade="BF"/>
               <w:sz w:val="24"/>
@@ -1774,7 +1734,7 @@
   </w:tbl>
   <w:p>
     <w:pPr>
-      <w:pStyle w:val="En-tte"/>
+      <w:pStyle w:val="Kopfzeile"/>
     </w:pPr>
   </w:p>
 </w:hdr>
@@ -1988,7 +1948,7 @@
     <w:lvl w:ilvl="0">
       <w:start w:val="1"/>
       <w:numFmt w:val="decimal"/>
-      <w:pStyle w:val="Titre1"/>
+      <w:pStyle w:val="berschrift1"/>
       <w:suff w:val="space"/>
       <w:lvlText w:val="%1."/>
       <w:lvlJc w:val="left"/>
@@ -2003,7 +1963,7 @@
     <w:lvl w:ilvl="1">
       <w:start w:val="1"/>
       <w:numFmt w:val="decimal"/>
-      <w:pStyle w:val="Titre2"/>
+      <w:pStyle w:val="berschrift2"/>
       <w:suff w:val="space"/>
       <w:lvlText w:val="%1.%2."/>
       <w:lvlJc w:val="left"/>
@@ -2017,7 +1977,7 @@
     <w:lvl w:ilvl="2">
       <w:start w:val="1"/>
       <w:numFmt w:val="decimal"/>
-      <w:pStyle w:val="Titre3"/>
+      <w:pStyle w:val="berschrift3"/>
       <w:suff w:val="space"/>
       <w:lvlText w:val="%1.%2.%3."/>
       <w:lvlJc w:val="left"/>
@@ -2031,7 +1991,7 @@
     <w:lvl w:ilvl="3">
       <w:start w:val="1"/>
       <w:numFmt w:val="decimal"/>
-      <w:pStyle w:val="Titre4"/>
+      <w:pStyle w:val="berschrift4"/>
       <w:suff w:val="space"/>
       <w:lvlText w:val="%1.%2.%3.%4."/>
       <w:lvlJc w:val="left"/>
@@ -3725,7 +3685,7 @@
     <w:lsdException w:name="Bibliography" w:uiPriority="37"/>
     <w:lsdException w:name="TOC Heading" w:uiPriority="39" w:qFormat="1"/>
   </w:latentStyles>
-  <w:style w:type="paragraph" w:default="1" w:styleId="Normal">
+  <w:style w:type="paragraph" w:default="1" w:styleId="Standard">
     <w:name w:val="Normal"/>
     <w:qFormat/>
     <w:rsid w:val="00367C27"/>
@@ -3738,11 +3698,11 @@
       <w:lang w:val="en-GB"/>
     </w:rPr>
   </w:style>
-  <w:style w:type="paragraph" w:styleId="Titre1">
+  <w:style w:type="paragraph" w:styleId="berschrift1">
     <w:name w:val="heading 1"/>
-    <w:basedOn w:val="Normal"/>
-    <w:next w:val="Normal"/>
-    <w:link w:val="Titre1Car"/>
+    <w:basedOn w:val="Standard"/>
+    <w:next w:val="Standard"/>
+    <w:link w:val="berschrift1Zchn"/>
     <w:uiPriority w:val="9"/>
     <w:qFormat/>
     <w:rsid w:val="00F45009"/>
@@ -3765,11 +3725,11 @@
       <w:lang w:val="en-US"/>
     </w:rPr>
   </w:style>
-  <w:style w:type="paragraph" w:styleId="Titre2">
+  <w:style w:type="paragraph" w:styleId="berschrift2">
     <w:name w:val="heading 2"/>
-    <w:basedOn w:val="Normal"/>
-    <w:next w:val="Normal"/>
-    <w:link w:val="Titre2Car"/>
+    <w:basedOn w:val="Standard"/>
+    <w:next w:val="Standard"/>
+    <w:link w:val="berschrift2Zchn"/>
     <w:uiPriority w:val="9"/>
     <w:unhideWhenUsed/>
     <w:qFormat/>
@@ -3793,11 +3753,11 @@
       <w:szCs w:val="26"/>
     </w:rPr>
   </w:style>
-  <w:style w:type="paragraph" w:styleId="Titre3">
+  <w:style w:type="paragraph" w:styleId="berschrift3">
     <w:name w:val="heading 3"/>
-    <w:basedOn w:val="Normal"/>
-    <w:next w:val="Normal"/>
-    <w:link w:val="Titre3Car"/>
+    <w:basedOn w:val="Standard"/>
+    <w:next w:val="Standard"/>
+    <w:link w:val="berschrift3Zchn"/>
     <w:uiPriority w:val="9"/>
     <w:unhideWhenUsed/>
     <w:qFormat/>
@@ -3819,11 +3779,11 @@
       <w:color w:val="595959" w:themeColor="text1" w:themeTint="A6"/>
     </w:rPr>
   </w:style>
-  <w:style w:type="paragraph" w:styleId="Titre4">
+  <w:style w:type="paragraph" w:styleId="berschrift4">
     <w:name w:val="heading 4"/>
-    <w:basedOn w:val="Normal"/>
-    <w:next w:val="Normal"/>
-    <w:link w:val="Titre4Car"/>
+    <w:basedOn w:val="Standard"/>
+    <w:next w:val="Standard"/>
+    <w:link w:val="berschrift4Zchn"/>
     <w:uiPriority w:val="9"/>
     <w:unhideWhenUsed/>
     <w:qFormat/>
@@ -3847,13 +3807,13 @@
       <w:color w:val="595959" w:themeColor="text1" w:themeTint="A6"/>
     </w:rPr>
   </w:style>
-  <w:style w:type="character" w:default="1" w:styleId="Policepardfaut">
+  <w:style w:type="character" w:default="1" w:styleId="Absatz-Standardschriftart">
     <w:name w:val="Default Paragraph Font"/>
     <w:uiPriority w:val="1"/>
     <w:semiHidden/>
     <w:unhideWhenUsed/>
   </w:style>
-  <w:style w:type="table" w:default="1" w:styleId="TableauNormal">
+  <w:style w:type="table" w:default="1" w:styleId="NormaleTabelle">
     <w:name w:val="Normal Table"/>
     <w:uiPriority w:val="99"/>
     <w:semiHidden/>
@@ -3868,15 +3828,15 @@
       </w:tblCellMar>
     </w:tblPr>
   </w:style>
-  <w:style w:type="numbering" w:default="1" w:styleId="Aucuneliste">
+  <w:style w:type="numbering" w:default="1" w:styleId="KeineListe">
     <w:name w:val="No List"/>
     <w:uiPriority w:val="99"/>
     <w:semiHidden/>
     <w:unhideWhenUsed/>
   </w:style>
-  <w:style w:type="paragraph" w:styleId="Sansinterligne">
+  <w:style w:type="paragraph" w:styleId="KeinLeerraum">
     <w:name w:val="No Spacing"/>
-    <w:link w:val="SansinterligneCar"/>
+    <w:link w:val="KeinLeerraumZchn"/>
     <w:uiPriority w:val="1"/>
     <w:qFormat/>
     <w:rsid w:val="00C8489D"/>
@@ -3888,10 +3848,10 @@
       <w:lang w:eastAsia="fr-FR"/>
     </w:rPr>
   </w:style>
-  <w:style w:type="character" w:customStyle="1" w:styleId="SansinterligneCar">
-    <w:name w:val="Sans interligne Car"/>
-    <w:basedOn w:val="Policepardfaut"/>
-    <w:link w:val="Sansinterligne"/>
+  <w:style w:type="character" w:customStyle="1" w:styleId="KeinLeerraumZchn">
+    <w:name w:val="Kein Leerraum Zchn"/>
+    <w:basedOn w:val="Absatz-Standardschriftart"/>
+    <w:link w:val="KeinLeerraum"/>
     <w:uiPriority w:val="1"/>
     <w:rsid w:val="00C8489D"/>
     <w:rPr>
@@ -3899,10 +3859,10 @@
       <w:lang w:eastAsia="fr-FR"/>
     </w:rPr>
   </w:style>
-  <w:style w:type="paragraph" w:styleId="Textedebulles">
+  <w:style w:type="paragraph" w:styleId="Sprechblasentext">
     <w:name w:val="Balloon Text"/>
-    <w:basedOn w:val="Normal"/>
-    <w:link w:val="TextedebullesCar"/>
+    <w:basedOn w:val="Standard"/>
+    <w:link w:val="SprechblasentextZchn"/>
     <w:uiPriority w:val="99"/>
     <w:semiHidden/>
     <w:unhideWhenUsed/>
@@ -3916,10 +3876,10 @@
       <w:szCs w:val="16"/>
     </w:rPr>
   </w:style>
-  <w:style w:type="character" w:customStyle="1" w:styleId="TextedebullesCar">
-    <w:name w:val="Texte de bulles Car"/>
-    <w:basedOn w:val="Policepardfaut"/>
-    <w:link w:val="Textedebulles"/>
+  <w:style w:type="character" w:customStyle="1" w:styleId="SprechblasentextZchn">
+    <w:name w:val="Sprechblasentext Zchn"/>
+    <w:basedOn w:val="Absatz-Standardschriftart"/>
+    <w:link w:val="Sprechblasentext"/>
     <w:uiPriority w:val="99"/>
     <w:semiHidden/>
     <w:rsid w:val="00D0711E"/>
@@ -3929,10 +3889,10 @@
       <w:szCs w:val="16"/>
     </w:rPr>
   </w:style>
-  <w:style w:type="character" w:customStyle="1" w:styleId="Titre1Car">
-    <w:name w:val="Titre 1 Car"/>
-    <w:basedOn w:val="Policepardfaut"/>
-    <w:link w:val="Titre1"/>
+  <w:style w:type="character" w:customStyle="1" w:styleId="berschrift1Zchn">
+    <w:name w:val="Überschrift 1 Zchn"/>
+    <w:basedOn w:val="Absatz-Standardschriftart"/>
+    <w:link w:val="berschrift1"/>
     <w:uiPriority w:val="9"/>
     <w:rsid w:val="00F45009"/>
     <w:rPr>
@@ -3945,10 +3905,10 @@
       <w:lang w:val="en-US"/>
     </w:rPr>
   </w:style>
-  <w:style w:type="paragraph" w:styleId="En-ttedetabledesmatires">
+  <w:style w:type="paragraph" w:styleId="Inhaltsverzeichnisberschrift">
     <w:name w:val="TOC Heading"/>
-    <w:basedOn w:val="Titre1"/>
-    <w:next w:val="Normal"/>
+    <w:basedOn w:val="berschrift1"/>
+    <w:next w:val="Standard"/>
     <w:uiPriority w:val="39"/>
     <w:unhideWhenUsed/>
     <w:qFormat/>
@@ -3960,10 +3920,10 @@
       <w:lang w:eastAsia="fr-FR"/>
     </w:rPr>
   </w:style>
-  <w:style w:type="paragraph" w:styleId="TM2">
+  <w:style w:type="paragraph" w:styleId="Verzeichnis2">
     <w:name w:val="toc 2"/>
-    <w:basedOn w:val="Normal"/>
-    <w:next w:val="Normal"/>
+    <w:basedOn w:val="Standard"/>
+    <w:next w:val="Standard"/>
     <w:autoRedefine/>
     <w:uiPriority w:val="39"/>
     <w:unhideWhenUsed/>
@@ -3978,10 +3938,10 @@
       <w:lang w:eastAsia="fr-FR"/>
     </w:rPr>
   </w:style>
-  <w:style w:type="paragraph" w:styleId="TM1">
+  <w:style w:type="paragraph" w:styleId="Verzeichnis1">
     <w:name w:val="toc 1"/>
-    <w:basedOn w:val="Normal"/>
-    <w:next w:val="Normal"/>
+    <w:basedOn w:val="Standard"/>
+    <w:next w:val="Standard"/>
     <w:autoRedefine/>
     <w:uiPriority w:val="39"/>
     <w:unhideWhenUsed/>
@@ -3999,10 +3959,10 @@
       <w:lang w:eastAsia="fr-FR"/>
     </w:rPr>
   </w:style>
-  <w:style w:type="paragraph" w:styleId="TM3">
+  <w:style w:type="paragraph" w:styleId="Verzeichnis3">
     <w:name w:val="toc 3"/>
-    <w:basedOn w:val="Normal"/>
-    <w:next w:val="Normal"/>
+    <w:basedOn w:val="Standard"/>
+    <w:next w:val="Standard"/>
     <w:autoRedefine/>
     <w:uiPriority w:val="39"/>
     <w:unhideWhenUsed/>
@@ -4017,10 +3977,10 @@
       <w:lang w:eastAsia="fr-FR"/>
     </w:rPr>
   </w:style>
-  <w:style w:type="character" w:customStyle="1" w:styleId="Titre2Car">
-    <w:name w:val="Titre 2 Car"/>
-    <w:basedOn w:val="Policepardfaut"/>
-    <w:link w:val="Titre2"/>
+  <w:style w:type="character" w:customStyle="1" w:styleId="berschrift2Zchn">
+    <w:name w:val="Überschrift 2 Zchn"/>
+    <w:basedOn w:val="Absatz-Standardschriftart"/>
+    <w:link w:val="berschrift2"/>
     <w:uiPriority w:val="9"/>
     <w:rsid w:val="00F45009"/>
     <w:rPr>
@@ -4032,10 +3992,10 @@
       <w:szCs w:val="26"/>
     </w:rPr>
   </w:style>
-  <w:style w:type="character" w:customStyle="1" w:styleId="Titre3Car">
-    <w:name w:val="Titre 3 Car"/>
-    <w:basedOn w:val="Policepardfaut"/>
-    <w:link w:val="Titre3"/>
+  <w:style w:type="character" w:customStyle="1" w:styleId="berschrift3Zchn">
+    <w:name w:val="Überschrift 3 Zchn"/>
+    <w:basedOn w:val="Absatz-Standardschriftart"/>
+    <w:link w:val="berschrift3"/>
     <w:uiPriority w:val="9"/>
     <w:rsid w:val="00F45009"/>
     <w:rPr>
@@ -4045,9 +4005,9 @@
       <w:color w:val="595959" w:themeColor="text1" w:themeTint="A6"/>
     </w:rPr>
   </w:style>
-  <w:style w:type="character" w:styleId="Lienhypertexte">
+  <w:style w:type="character" w:styleId="Hyperlink">
     <w:name w:val="Hyperlink"/>
-    <w:basedOn w:val="Policepardfaut"/>
+    <w:basedOn w:val="Absatz-Standardschriftart"/>
     <w:uiPriority w:val="99"/>
     <w:unhideWhenUsed/>
     <w:rsid w:val="00E402F5"/>
@@ -4073,11 +4033,11 @@
       <w:lang w:val="en-US"/>
     </w:rPr>
   </w:style>
-  <w:style w:type="paragraph" w:styleId="Titre">
+  <w:style w:type="paragraph" w:styleId="Titel">
     <w:name w:val="Title"/>
-    <w:basedOn w:val="Normal"/>
-    <w:next w:val="Normal"/>
-    <w:link w:val="TitreCar"/>
+    <w:basedOn w:val="Standard"/>
+    <w:next w:val="Standard"/>
+    <w:link w:val="TitelZchn"/>
     <w:uiPriority w:val="10"/>
     <w:qFormat/>
     <w:rsid w:val="008E2A58"/>
@@ -4099,7 +4059,7 @@
   </w:style>
   <w:style w:type="character" w:customStyle="1" w:styleId="Style1Car">
     <w:name w:val="Style1 Car"/>
-    <w:basedOn w:val="Titre1Car"/>
+    <w:basedOn w:val="berschrift1Zchn"/>
     <w:link w:val="Style1"/>
     <w:rsid w:val="00F45009"/>
     <w:rPr>
@@ -4112,10 +4072,10 @@
       <w:lang w:val="en-US"/>
     </w:rPr>
   </w:style>
-  <w:style w:type="character" w:customStyle="1" w:styleId="TitreCar">
-    <w:name w:val="Titre Car"/>
-    <w:basedOn w:val="Policepardfaut"/>
-    <w:link w:val="Titre"/>
+  <w:style w:type="character" w:customStyle="1" w:styleId="TitelZchn">
+    <w:name w:val="Titel Zchn"/>
+    <w:basedOn w:val="Absatz-Standardschriftart"/>
+    <w:link w:val="Titel"/>
     <w:uiPriority w:val="10"/>
     <w:rsid w:val="008E2A58"/>
     <w:rPr>
@@ -4129,14 +4089,14 @@
   </w:style>
   <w:style w:type="paragraph" w:customStyle="1" w:styleId="Tableofcontents">
     <w:name w:val="Table of contents"/>
-    <w:basedOn w:val="Titre"/>
+    <w:basedOn w:val="Titel"/>
     <w:link w:val="TableofcontentsCar"/>
     <w:rsid w:val="00F45009"/>
   </w:style>
-  <w:style w:type="character" w:customStyle="1" w:styleId="Titre4Car">
-    <w:name w:val="Titre 4 Car"/>
-    <w:basedOn w:val="Policepardfaut"/>
-    <w:link w:val="Titre4"/>
+  <w:style w:type="character" w:customStyle="1" w:styleId="berschrift4Zchn">
+    <w:name w:val="Überschrift 4 Zchn"/>
+    <w:basedOn w:val="Absatz-Standardschriftart"/>
+    <w:link w:val="berschrift4"/>
     <w:uiPriority w:val="9"/>
     <w:rsid w:val="00F45009"/>
     <w:rPr>
@@ -4150,7 +4110,7 @@
   </w:style>
   <w:style w:type="character" w:customStyle="1" w:styleId="TableofcontentsCar">
     <w:name w:val="Table of contents Car"/>
-    <w:basedOn w:val="TitreCar"/>
+    <w:basedOn w:val="TitelZchn"/>
     <w:link w:val="Tableofcontents"/>
     <w:rsid w:val="00F45009"/>
     <w:rPr>
@@ -4162,10 +4122,10 @@
       <w:szCs w:val="52"/>
     </w:rPr>
   </w:style>
-  <w:style w:type="paragraph" w:styleId="En-tte">
+  <w:style w:type="paragraph" w:styleId="Kopfzeile">
     <w:name w:val="header"/>
-    <w:basedOn w:val="Normal"/>
-    <w:link w:val="En-tteCar"/>
+    <w:basedOn w:val="Standard"/>
+    <w:link w:val="KopfzeileZchn"/>
     <w:uiPriority w:val="99"/>
     <w:unhideWhenUsed/>
     <w:rsid w:val="00BF1B70"/>
@@ -4177,10 +4137,10 @@
       <w:spacing w:after="0" w:line="240" w:lineRule="auto"/>
     </w:pPr>
   </w:style>
-  <w:style w:type="character" w:customStyle="1" w:styleId="En-tteCar">
-    <w:name w:val="En-tête Car"/>
-    <w:basedOn w:val="Policepardfaut"/>
-    <w:link w:val="En-tte"/>
+  <w:style w:type="character" w:customStyle="1" w:styleId="KopfzeileZchn">
+    <w:name w:val="Kopfzeile Zchn"/>
+    <w:basedOn w:val="Absatz-Standardschriftart"/>
+    <w:link w:val="Kopfzeile"/>
     <w:uiPriority w:val="99"/>
     <w:rsid w:val="00BF1B70"/>
     <w:rPr>
@@ -4188,10 +4148,10 @@
       <w:lang w:val="en-GB"/>
     </w:rPr>
   </w:style>
-  <w:style w:type="paragraph" w:styleId="Pieddepage">
+  <w:style w:type="paragraph" w:styleId="Fuzeile">
     <w:name w:val="footer"/>
-    <w:basedOn w:val="Normal"/>
-    <w:link w:val="PieddepageCar"/>
+    <w:basedOn w:val="Standard"/>
+    <w:link w:val="FuzeileZchn"/>
     <w:uiPriority w:val="99"/>
     <w:unhideWhenUsed/>
     <w:rsid w:val="00BF1B70"/>
@@ -4203,10 +4163,10 @@
       <w:spacing w:after="0" w:line="240" w:lineRule="auto"/>
     </w:pPr>
   </w:style>
-  <w:style w:type="character" w:customStyle="1" w:styleId="PieddepageCar">
-    <w:name w:val="Pied de page Car"/>
-    <w:basedOn w:val="Policepardfaut"/>
-    <w:link w:val="Pieddepage"/>
+  <w:style w:type="character" w:customStyle="1" w:styleId="FuzeileZchn">
+    <w:name w:val="Fußzeile Zchn"/>
+    <w:basedOn w:val="Absatz-Standardschriftart"/>
+    <w:link w:val="Fuzeile"/>
     <w:uiPriority w:val="99"/>
     <w:rsid w:val="00BF1B70"/>
     <w:rPr>
@@ -4214,10 +4174,10 @@
       <w:lang w:val="en-GB"/>
     </w:rPr>
   </w:style>
-  <w:style w:type="paragraph" w:styleId="Lgende">
+  <w:style w:type="paragraph" w:styleId="Beschriftung">
     <w:name w:val="caption"/>
-    <w:basedOn w:val="Normal"/>
-    <w:next w:val="Normal"/>
+    <w:basedOn w:val="Standard"/>
+    <w:next w:val="Standard"/>
     <w:uiPriority w:val="35"/>
     <w:unhideWhenUsed/>
     <w:qFormat/>
@@ -4233,9 +4193,9 @@
       <w:szCs w:val="18"/>
     </w:rPr>
   </w:style>
-  <w:style w:type="paragraph" w:styleId="Paragraphedeliste">
+  <w:style w:type="paragraph" w:styleId="Listenabsatz">
     <w:name w:val="List Paragraph"/>
-    <w:basedOn w:val="Normal"/>
+    <w:basedOn w:val="Standard"/>
     <w:uiPriority w:val="34"/>
     <w:qFormat/>
     <w:rsid w:val="00791B97"/>
@@ -4244,9 +4204,9 @@
       <w:contextualSpacing/>
     </w:pPr>
   </w:style>
-  <w:style w:type="table" w:styleId="Grilledutableau">
+  <w:style w:type="table" w:styleId="Tabellenraster">
     <w:name w:val="Table Grid"/>
-    <w:basedOn w:val="TableauNormal"/>
+    <w:basedOn w:val="NormaleTabelle"/>
     <w:uiPriority w:val="59"/>
     <w:rsid w:val="00335767"/>
     <w:pPr>
@@ -4270,9 +4230,9 @@
       </w:tblCellMar>
     </w:tblPr>
   </w:style>
-  <w:style w:type="character" w:styleId="Lienhypertextesuivivisit">
+  <w:style w:type="character" w:styleId="BesuchterHyperlink">
     <w:name w:val="FollowedHyperlink"/>
-    <w:basedOn w:val="Policepardfaut"/>
+    <w:basedOn w:val="Absatz-Standardschriftart"/>
     <w:uiPriority w:val="99"/>
     <w:semiHidden/>
     <w:unhideWhenUsed/>
@@ -4284,7 +4244,7 @@
   </w:style>
   <w:style w:type="paragraph" w:customStyle="1" w:styleId="TableContents">
     <w:name w:val="Table Contents"/>
-    <w:basedOn w:val="Normal"/>
+    <w:basedOn w:val="Standard"/>
     <w:rsid w:val="00141852"/>
     <w:pPr>
       <w:widowControl w:val="0"/>
@@ -4304,9 +4264,9 @@
       <w:lang w:val="de-DE" w:eastAsia="zh-CN" w:bidi="hi-IN"/>
     </w:rPr>
   </w:style>
-  <w:style w:type="table" w:styleId="Listeclaire">
+  <w:style w:type="table" w:styleId="HelleListe">
     <w:name w:val="Light List"/>
-    <w:basedOn w:val="TableauNormal"/>
+    <w:basedOn w:val="NormaleTabelle"/>
     <w:uiPriority w:val="61"/>
     <w:rsid w:val="002F45AE"/>
     <w:pPr>
@@ -4555,7 +4515,7 @@
     <w:lsdException w:name="Bibliography" w:uiPriority="37"/>
     <w:lsdException w:name="TOC Heading" w:uiPriority="39" w:qFormat="1"/>
   </w:latentStyles>
-  <w:style w:type="paragraph" w:default="1" w:styleId="Normal">
+  <w:style w:type="paragraph" w:default="1" w:styleId="Standard">
     <w:name w:val="Normal"/>
     <w:qFormat/>
     <w:rsid w:val="00367C27"/>
@@ -4568,11 +4528,11 @@
       <w:lang w:val="en-GB"/>
     </w:rPr>
   </w:style>
-  <w:style w:type="paragraph" w:styleId="Titre1">
+  <w:style w:type="paragraph" w:styleId="berschrift1">
     <w:name w:val="heading 1"/>
-    <w:basedOn w:val="Normal"/>
-    <w:next w:val="Normal"/>
-    <w:link w:val="Titre1Car"/>
+    <w:basedOn w:val="Standard"/>
+    <w:next w:val="Standard"/>
+    <w:link w:val="berschrift1Zchn"/>
     <w:uiPriority w:val="9"/>
     <w:qFormat/>
     <w:rsid w:val="00F45009"/>
@@ -4595,11 +4555,11 @@
       <w:lang w:val="en-US"/>
     </w:rPr>
   </w:style>
-  <w:style w:type="paragraph" w:styleId="Titre2">
+  <w:style w:type="paragraph" w:styleId="berschrift2">
     <w:name w:val="heading 2"/>
-    <w:basedOn w:val="Normal"/>
-    <w:next w:val="Normal"/>
-    <w:link w:val="Titre2Car"/>
+    <w:basedOn w:val="Standard"/>
+    <w:next w:val="Standard"/>
+    <w:link w:val="berschrift2Zchn"/>
     <w:uiPriority w:val="9"/>
     <w:unhideWhenUsed/>
     <w:qFormat/>
@@ -4623,11 +4583,11 @@
       <w:szCs w:val="26"/>
     </w:rPr>
   </w:style>
-  <w:style w:type="paragraph" w:styleId="Titre3">
+  <w:style w:type="paragraph" w:styleId="berschrift3">
     <w:name w:val="heading 3"/>
-    <w:basedOn w:val="Normal"/>
-    <w:next w:val="Normal"/>
-    <w:link w:val="Titre3Car"/>
+    <w:basedOn w:val="Standard"/>
+    <w:next w:val="Standard"/>
+    <w:link w:val="berschrift3Zchn"/>
     <w:uiPriority w:val="9"/>
     <w:unhideWhenUsed/>
     <w:qFormat/>
@@ -4649,11 +4609,11 @@
       <w:color w:val="595959" w:themeColor="text1" w:themeTint="A6"/>
     </w:rPr>
   </w:style>
-  <w:style w:type="paragraph" w:styleId="Titre4">
+  <w:style w:type="paragraph" w:styleId="berschrift4">
     <w:name w:val="heading 4"/>
-    <w:basedOn w:val="Normal"/>
-    <w:next w:val="Normal"/>
-    <w:link w:val="Titre4Car"/>
+    <w:basedOn w:val="Standard"/>
+    <w:next w:val="Standard"/>
+    <w:link w:val="berschrift4Zchn"/>
     <w:uiPriority w:val="9"/>
     <w:unhideWhenUsed/>
     <w:qFormat/>
@@ -4677,13 +4637,13 @@
       <w:color w:val="595959" w:themeColor="text1" w:themeTint="A6"/>
     </w:rPr>
   </w:style>
-  <w:style w:type="character" w:default="1" w:styleId="Policepardfaut">
+  <w:style w:type="character" w:default="1" w:styleId="Absatz-Standardschriftart">
     <w:name w:val="Default Paragraph Font"/>
     <w:uiPriority w:val="1"/>
     <w:semiHidden/>
     <w:unhideWhenUsed/>
   </w:style>
-  <w:style w:type="table" w:default="1" w:styleId="TableauNormal">
+  <w:style w:type="table" w:default="1" w:styleId="NormaleTabelle">
     <w:name w:val="Normal Table"/>
     <w:uiPriority w:val="99"/>
     <w:semiHidden/>
@@ -4698,15 +4658,15 @@
       </w:tblCellMar>
     </w:tblPr>
   </w:style>
-  <w:style w:type="numbering" w:default="1" w:styleId="Aucuneliste">
+  <w:style w:type="numbering" w:default="1" w:styleId="KeineListe">
     <w:name w:val="No List"/>
     <w:uiPriority w:val="99"/>
     <w:semiHidden/>
     <w:unhideWhenUsed/>
   </w:style>
-  <w:style w:type="paragraph" w:styleId="Sansinterligne">
+  <w:style w:type="paragraph" w:styleId="KeinLeerraum">
     <w:name w:val="No Spacing"/>
-    <w:link w:val="SansinterligneCar"/>
+    <w:link w:val="KeinLeerraumZchn"/>
     <w:uiPriority w:val="1"/>
     <w:qFormat/>
     <w:rsid w:val="00C8489D"/>
@@ -4718,10 +4678,10 @@
       <w:lang w:eastAsia="fr-FR"/>
     </w:rPr>
   </w:style>
-  <w:style w:type="character" w:customStyle="1" w:styleId="SansinterligneCar">
-    <w:name w:val="Sans interligne Car"/>
-    <w:basedOn w:val="Policepardfaut"/>
-    <w:link w:val="Sansinterligne"/>
+  <w:style w:type="character" w:customStyle="1" w:styleId="KeinLeerraumZchn">
+    <w:name w:val="Kein Leerraum Zchn"/>
+    <w:basedOn w:val="Absatz-Standardschriftart"/>
+    <w:link w:val="KeinLeerraum"/>
     <w:uiPriority w:val="1"/>
     <w:rsid w:val="00C8489D"/>
     <w:rPr>
@@ -4729,10 +4689,10 @@
       <w:lang w:eastAsia="fr-FR"/>
     </w:rPr>
   </w:style>
-  <w:style w:type="paragraph" w:styleId="Textedebulles">
+  <w:style w:type="paragraph" w:styleId="Sprechblasentext">
     <w:name w:val="Balloon Text"/>
-    <w:basedOn w:val="Normal"/>
-    <w:link w:val="TextedebullesCar"/>
+    <w:basedOn w:val="Standard"/>
+    <w:link w:val="SprechblasentextZchn"/>
     <w:uiPriority w:val="99"/>
     <w:semiHidden/>
     <w:unhideWhenUsed/>
@@ -4746,10 +4706,10 @@
       <w:szCs w:val="16"/>
     </w:rPr>
   </w:style>
-  <w:style w:type="character" w:customStyle="1" w:styleId="TextedebullesCar">
-    <w:name w:val="Texte de bulles Car"/>
-    <w:basedOn w:val="Policepardfaut"/>
-    <w:link w:val="Textedebulles"/>
+  <w:style w:type="character" w:customStyle="1" w:styleId="SprechblasentextZchn">
+    <w:name w:val="Sprechblasentext Zchn"/>
+    <w:basedOn w:val="Absatz-Standardschriftart"/>
+    <w:link w:val="Sprechblasentext"/>
     <w:uiPriority w:val="99"/>
     <w:semiHidden/>
     <w:rsid w:val="00D0711E"/>
@@ -4759,10 +4719,10 @@
       <w:szCs w:val="16"/>
     </w:rPr>
   </w:style>
-  <w:style w:type="character" w:customStyle="1" w:styleId="Titre1Car">
-    <w:name w:val="Titre 1 Car"/>
-    <w:basedOn w:val="Policepardfaut"/>
-    <w:link w:val="Titre1"/>
+  <w:style w:type="character" w:customStyle="1" w:styleId="berschrift1Zchn">
+    <w:name w:val="Überschrift 1 Zchn"/>
+    <w:basedOn w:val="Absatz-Standardschriftart"/>
+    <w:link w:val="berschrift1"/>
     <w:uiPriority w:val="9"/>
     <w:rsid w:val="00F45009"/>
     <w:rPr>
@@ -4775,10 +4735,10 @@
       <w:lang w:val="en-US"/>
     </w:rPr>
   </w:style>
-  <w:style w:type="paragraph" w:styleId="En-ttedetabledesmatires">
+  <w:style w:type="paragraph" w:styleId="Inhaltsverzeichnisberschrift">
     <w:name w:val="TOC Heading"/>
-    <w:basedOn w:val="Titre1"/>
-    <w:next w:val="Normal"/>
+    <w:basedOn w:val="berschrift1"/>
+    <w:next w:val="Standard"/>
     <w:uiPriority w:val="39"/>
     <w:unhideWhenUsed/>
     <w:qFormat/>
@@ -4790,10 +4750,10 @@
       <w:lang w:eastAsia="fr-FR"/>
     </w:rPr>
   </w:style>
-  <w:style w:type="paragraph" w:styleId="TM2">
+  <w:style w:type="paragraph" w:styleId="Verzeichnis2">
     <w:name w:val="toc 2"/>
-    <w:basedOn w:val="Normal"/>
-    <w:next w:val="Normal"/>
+    <w:basedOn w:val="Standard"/>
+    <w:next w:val="Standard"/>
     <w:autoRedefine/>
     <w:uiPriority w:val="39"/>
     <w:unhideWhenUsed/>
@@ -4808,10 +4768,10 @@
       <w:lang w:eastAsia="fr-FR"/>
     </w:rPr>
   </w:style>
-  <w:style w:type="paragraph" w:styleId="TM1">
+  <w:style w:type="paragraph" w:styleId="Verzeichnis1">
     <w:name w:val="toc 1"/>
-    <w:basedOn w:val="Normal"/>
-    <w:next w:val="Normal"/>
+    <w:basedOn w:val="Standard"/>
+    <w:next w:val="Standard"/>
     <w:autoRedefine/>
     <w:uiPriority w:val="39"/>
     <w:unhideWhenUsed/>
@@ -4829,10 +4789,10 @@
       <w:lang w:eastAsia="fr-FR"/>
     </w:rPr>
   </w:style>
-  <w:style w:type="paragraph" w:styleId="TM3">
+  <w:style w:type="paragraph" w:styleId="Verzeichnis3">
     <w:name w:val="toc 3"/>
-    <w:basedOn w:val="Normal"/>
-    <w:next w:val="Normal"/>
+    <w:basedOn w:val="Standard"/>
+    <w:next w:val="Standard"/>
     <w:autoRedefine/>
     <w:uiPriority w:val="39"/>
     <w:unhideWhenUsed/>
@@ -4847,10 +4807,10 @@
       <w:lang w:eastAsia="fr-FR"/>
     </w:rPr>
   </w:style>
-  <w:style w:type="character" w:customStyle="1" w:styleId="Titre2Car">
-    <w:name w:val="Titre 2 Car"/>
-    <w:basedOn w:val="Policepardfaut"/>
-    <w:link w:val="Titre2"/>
+  <w:style w:type="character" w:customStyle="1" w:styleId="berschrift2Zchn">
+    <w:name w:val="Überschrift 2 Zchn"/>
+    <w:basedOn w:val="Absatz-Standardschriftart"/>
+    <w:link w:val="berschrift2"/>
     <w:uiPriority w:val="9"/>
     <w:rsid w:val="00F45009"/>
     <w:rPr>
@@ -4862,10 +4822,10 @@
       <w:szCs w:val="26"/>
     </w:rPr>
   </w:style>
-  <w:style w:type="character" w:customStyle="1" w:styleId="Titre3Car">
-    <w:name w:val="Titre 3 Car"/>
-    <w:basedOn w:val="Policepardfaut"/>
-    <w:link w:val="Titre3"/>
+  <w:style w:type="character" w:customStyle="1" w:styleId="berschrift3Zchn">
+    <w:name w:val="Überschrift 3 Zchn"/>
+    <w:basedOn w:val="Absatz-Standardschriftart"/>
+    <w:link w:val="berschrift3"/>
     <w:uiPriority w:val="9"/>
     <w:rsid w:val="00F45009"/>
     <w:rPr>
@@ -4875,9 +4835,9 @@
       <w:color w:val="595959" w:themeColor="text1" w:themeTint="A6"/>
     </w:rPr>
   </w:style>
-  <w:style w:type="character" w:styleId="Lienhypertexte">
+  <w:style w:type="character" w:styleId="Hyperlink">
     <w:name w:val="Hyperlink"/>
-    <w:basedOn w:val="Policepardfaut"/>
+    <w:basedOn w:val="Absatz-Standardschriftart"/>
     <w:uiPriority w:val="99"/>
     <w:unhideWhenUsed/>
     <w:rsid w:val="00E402F5"/>
@@ -4903,11 +4863,11 @@
       <w:lang w:val="en-US"/>
     </w:rPr>
   </w:style>
-  <w:style w:type="paragraph" w:styleId="Titre">
+  <w:style w:type="paragraph" w:styleId="Titel">
     <w:name w:val="Title"/>
-    <w:basedOn w:val="Normal"/>
-    <w:next w:val="Normal"/>
-    <w:link w:val="TitreCar"/>
+    <w:basedOn w:val="Standard"/>
+    <w:next w:val="Standard"/>
+    <w:link w:val="TitelZchn"/>
     <w:uiPriority w:val="10"/>
     <w:qFormat/>
     <w:rsid w:val="008E2A58"/>
@@ -4929,7 +4889,7 @@
   </w:style>
   <w:style w:type="character" w:customStyle="1" w:styleId="Style1Car">
     <w:name w:val="Style1 Car"/>
-    <w:basedOn w:val="Titre1Car"/>
+    <w:basedOn w:val="berschrift1Zchn"/>
     <w:link w:val="Style1"/>
     <w:rsid w:val="00F45009"/>
     <w:rPr>
@@ -4942,10 +4902,10 @@
       <w:lang w:val="en-US"/>
     </w:rPr>
   </w:style>
-  <w:style w:type="character" w:customStyle="1" w:styleId="TitreCar">
-    <w:name w:val="Titre Car"/>
-    <w:basedOn w:val="Policepardfaut"/>
-    <w:link w:val="Titre"/>
+  <w:style w:type="character" w:customStyle="1" w:styleId="TitelZchn">
+    <w:name w:val="Titel Zchn"/>
+    <w:basedOn w:val="Absatz-Standardschriftart"/>
+    <w:link w:val="Titel"/>
     <w:uiPriority w:val="10"/>
     <w:rsid w:val="008E2A58"/>
     <w:rPr>
@@ -4959,14 +4919,14 @@
   </w:style>
   <w:style w:type="paragraph" w:customStyle="1" w:styleId="Tableofcontents">
     <w:name w:val="Table of contents"/>
-    <w:basedOn w:val="Titre"/>
+    <w:basedOn w:val="Titel"/>
     <w:link w:val="TableofcontentsCar"/>
     <w:rsid w:val="00F45009"/>
   </w:style>
-  <w:style w:type="character" w:customStyle="1" w:styleId="Titre4Car">
-    <w:name w:val="Titre 4 Car"/>
-    <w:basedOn w:val="Policepardfaut"/>
-    <w:link w:val="Titre4"/>
+  <w:style w:type="character" w:customStyle="1" w:styleId="berschrift4Zchn">
+    <w:name w:val="Überschrift 4 Zchn"/>
+    <w:basedOn w:val="Absatz-Standardschriftart"/>
+    <w:link w:val="berschrift4"/>
     <w:uiPriority w:val="9"/>
     <w:rsid w:val="00F45009"/>
     <w:rPr>
@@ -4980,7 +4940,7 @@
   </w:style>
   <w:style w:type="character" w:customStyle="1" w:styleId="TableofcontentsCar">
     <w:name w:val="Table of contents Car"/>
-    <w:basedOn w:val="TitreCar"/>
+    <w:basedOn w:val="TitelZchn"/>
     <w:link w:val="Tableofcontents"/>
     <w:rsid w:val="00F45009"/>
     <w:rPr>
@@ -4992,10 +4952,10 @@
       <w:szCs w:val="52"/>
     </w:rPr>
   </w:style>
-  <w:style w:type="paragraph" w:styleId="En-tte">
+  <w:style w:type="paragraph" w:styleId="Kopfzeile">
     <w:name w:val="header"/>
-    <w:basedOn w:val="Normal"/>
-    <w:link w:val="En-tteCar"/>
+    <w:basedOn w:val="Standard"/>
+    <w:link w:val="KopfzeileZchn"/>
     <w:uiPriority w:val="99"/>
     <w:unhideWhenUsed/>
     <w:rsid w:val="00BF1B70"/>
@@ -5007,10 +4967,10 @@
       <w:spacing w:after="0" w:line="240" w:lineRule="auto"/>
     </w:pPr>
   </w:style>
-  <w:style w:type="character" w:customStyle="1" w:styleId="En-tteCar">
-    <w:name w:val="En-tête Car"/>
-    <w:basedOn w:val="Policepardfaut"/>
-    <w:link w:val="En-tte"/>
+  <w:style w:type="character" w:customStyle="1" w:styleId="KopfzeileZchn">
+    <w:name w:val="Kopfzeile Zchn"/>
+    <w:basedOn w:val="Absatz-Standardschriftart"/>
+    <w:link w:val="Kopfzeile"/>
     <w:uiPriority w:val="99"/>
     <w:rsid w:val="00BF1B70"/>
     <w:rPr>
@@ -5018,10 +4978,10 @@
       <w:lang w:val="en-GB"/>
     </w:rPr>
   </w:style>
-  <w:style w:type="paragraph" w:styleId="Pieddepage">
+  <w:style w:type="paragraph" w:styleId="Fuzeile">
     <w:name w:val="footer"/>
-    <w:basedOn w:val="Normal"/>
-    <w:link w:val="PieddepageCar"/>
+    <w:basedOn w:val="Standard"/>
+    <w:link w:val="FuzeileZchn"/>
     <w:uiPriority w:val="99"/>
     <w:unhideWhenUsed/>
     <w:rsid w:val="00BF1B70"/>
@@ -5033,10 +4993,10 @@
       <w:spacing w:after="0" w:line="240" w:lineRule="auto"/>
     </w:pPr>
   </w:style>
-  <w:style w:type="character" w:customStyle="1" w:styleId="PieddepageCar">
-    <w:name w:val="Pied de page Car"/>
-    <w:basedOn w:val="Policepardfaut"/>
-    <w:link w:val="Pieddepage"/>
+  <w:style w:type="character" w:customStyle="1" w:styleId="FuzeileZchn">
+    <w:name w:val="Fußzeile Zchn"/>
+    <w:basedOn w:val="Absatz-Standardschriftart"/>
+    <w:link w:val="Fuzeile"/>
     <w:uiPriority w:val="99"/>
     <w:rsid w:val="00BF1B70"/>
     <w:rPr>
@@ -5044,10 +5004,10 @@
       <w:lang w:val="en-GB"/>
     </w:rPr>
   </w:style>
-  <w:style w:type="paragraph" w:styleId="Lgende">
+  <w:style w:type="paragraph" w:styleId="Beschriftung">
     <w:name w:val="caption"/>
-    <w:basedOn w:val="Normal"/>
-    <w:next w:val="Normal"/>
+    <w:basedOn w:val="Standard"/>
+    <w:next w:val="Standard"/>
     <w:uiPriority w:val="35"/>
     <w:unhideWhenUsed/>
     <w:qFormat/>
@@ -5063,9 +5023,9 @@
       <w:szCs w:val="18"/>
     </w:rPr>
   </w:style>
-  <w:style w:type="paragraph" w:styleId="Paragraphedeliste">
+  <w:style w:type="paragraph" w:styleId="Listenabsatz">
     <w:name w:val="List Paragraph"/>
-    <w:basedOn w:val="Normal"/>
+    <w:basedOn w:val="Standard"/>
     <w:uiPriority w:val="34"/>
     <w:qFormat/>
     <w:rsid w:val="00791B97"/>
@@ -5074,9 +5034,9 @@
       <w:contextualSpacing/>
     </w:pPr>
   </w:style>
-  <w:style w:type="table" w:styleId="Grilledutableau">
+  <w:style w:type="table" w:styleId="Tabellenraster">
     <w:name w:val="Table Grid"/>
-    <w:basedOn w:val="TableauNormal"/>
+    <w:basedOn w:val="NormaleTabelle"/>
     <w:uiPriority w:val="59"/>
     <w:rsid w:val="00335767"/>
     <w:pPr>
@@ -5100,9 +5060,9 @@
       </w:tblCellMar>
     </w:tblPr>
   </w:style>
-  <w:style w:type="character" w:styleId="Lienhypertextesuivivisit">
+  <w:style w:type="character" w:styleId="BesuchterHyperlink">
     <w:name w:val="FollowedHyperlink"/>
-    <w:basedOn w:val="Policepardfaut"/>
+    <w:basedOn w:val="Absatz-Standardschriftart"/>
     <w:uiPriority w:val="99"/>
     <w:semiHidden/>
     <w:unhideWhenUsed/>
@@ -5114,7 +5074,7 @@
   </w:style>
   <w:style w:type="paragraph" w:customStyle="1" w:styleId="TableContents">
     <w:name w:val="Table Contents"/>
-    <w:basedOn w:val="Normal"/>
+    <w:basedOn w:val="Standard"/>
     <w:rsid w:val="00141852"/>
     <w:pPr>
       <w:widowControl w:val="0"/>
@@ -5134,9 +5094,9 @@
       <w:lang w:val="de-DE" w:eastAsia="zh-CN" w:bidi="hi-IN"/>
     </w:rPr>
   </w:style>
-  <w:style w:type="table" w:styleId="Listeclaire">
+  <w:style w:type="table" w:styleId="HelleListe">
     <w:name w:val="Light List"/>
-    <w:basedOn w:val="TableauNormal"/>
+    <w:basedOn w:val="NormaleTabelle"/>
     <w:uiPriority w:val="61"/>
     <w:rsid w:val="002F45AE"/>
     <w:pPr>
@@ -5538,7 +5498,7 @@
 </file>
 
 <file path=customXml/itemProps2.xml><?xml version="1.0" encoding="utf-8"?>
-<ds:datastoreItem xmlns:ds="http://schemas.openxmlformats.org/officeDocument/2006/customXml" ds:itemID="{12A32FBF-BA24-4016-A9D7-935D0BC71288}">
+<ds:datastoreItem xmlns:ds="http://schemas.openxmlformats.org/officeDocument/2006/customXml" ds:itemID="{2434BA52-3C40-4AD6-8513-4EE311A88498}">
   <ds:schemaRefs>
     <ds:schemaRef ds:uri="http://schemas.openxmlformats.org/officeDocument/2006/bibliography"/>
   </ds:schemaRefs>

</xml_diff>

<commit_message>
add a part "access to the web site"
git-svn-id: https://mosig1-ds-servelets.googlecode.com/svn/trunk@14 ad2a2409-c63a-18ad-d7d1-ae6c70fd6e21
</commit_message>
<xml_diff>
--- a/report/Servelets.docx
+++ b/report/Servelets.docx
@@ -617,15 +617,7 @@
             <w:rPr>
               <w:lang w:val="en-GB"/>
             </w:rPr>
-            <w:t>Table of c</w:t>
-          </w:r>
-          <w:bookmarkStart w:id="0" w:name="_GoBack"/>
-          <w:bookmarkEnd w:id="0"/>
-          <w:r>
-            <w:rPr>
-              <w:lang w:val="en-GB"/>
-            </w:rPr>
-            <w:t>ontents</w:t>
+            <w:t>Table of contents</w:t>
           </w:r>
         </w:p>
         <w:p>
@@ -646,7 +638,7 @@
           <w:r>
             <w:fldChar w:fldCharType="separate"/>
           </w:r>
-          <w:hyperlink w:anchor="_Toc291795787" w:history="1">
+          <w:hyperlink w:anchor="_Toc291796049" w:history="1">
             <w:r>
               <w:rPr>
                 <w:rStyle w:val="Lienhypertexte"/>
@@ -673,7 +665,7 @@
                 <w:noProof/>
                 <w:webHidden/>
               </w:rPr>
-              <w:instrText xml:space="preserve"> PAGEREF _Toc291795787 \h </w:instrText>
+              <w:instrText xml:space="preserve"> PAGEREF _Toc291796049 \h </w:instrText>
             </w:r>
             <w:r>
               <w:rPr>
@@ -716,7 +708,7 @@
               <w:lang w:val="fr-FR"/>
             </w:rPr>
           </w:pPr>
-          <w:hyperlink w:anchor="_Toc291795788" w:history="1">
+          <w:hyperlink w:anchor="_Toc291796050" w:history="1">
             <w:r>
               <w:rPr>
                 <w:rStyle w:val="Lienhypertexte"/>
@@ -744,7 +736,7 @@
                 <w:noProof/>
                 <w:webHidden/>
               </w:rPr>
-              <w:instrText xml:space="preserve"> PAGEREF _Toc291795788 \h </w:instrText>
+              <w:instrText xml:space="preserve"> PAGEREF _Toc291796050 \h </w:instrText>
             </w:r>
             <w:r>
               <w:rPr>
@@ -787,7 +779,7 @@
               <w:lang w:val="fr-FR"/>
             </w:rPr>
           </w:pPr>
-          <w:hyperlink w:anchor="_Toc291795789" w:history="1">
+          <w:hyperlink w:anchor="_Toc291796051" w:history="1">
             <w:r>
               <w:rPr>
                 <w:rStyle w:val="Lienhypertexte"/>
@@ -815,7 +807,7 @@
                 <w:noProof/>
                 <w:webHidden/>
               </w:rPr>
-              <w:instrText xml:space="preserve"> PAGEREF _Toc291795789 \h </w:instrText>
+              <w:instrText xml:space="preserve"> PAGEREF _Toc291796051 \h </w:instrText>
             </w:r>
             <w:r>
               <w:rPr>
@@ -858,7 +850,7 @@
               <w:lang w:val="fr-FR"/>
             </w:rPr>
           </w:pPr>
-          <w:hyperlink w:anchor="_Toc291795790" w:history="1">
+          <w:hyperlink w:anchor="_Toc291796052" w:history="1">
             <w:r>
               <w:rPr>
                 <w:rStyle w:val="Lienhypertexte"/>
@@ -886,7 +878,7 @@
                 <w:noProof/>
                 <w:webHidden/>
               </w:rPr>
-              <w:instrText xml:space="preserve"> PAGEREF _Toc291795790 \h </w:instrText>
+              <w:instrText xml:space="preserve"> PAGEREF _Toc291796052 \h </w:instrText>
             </w:r>
             <w:r>
               <w:rPr>
@@ -929,7 +921,7 @@
               <w:lang w:val="fr-FR"/>
             </w:rPr>
           </w:pPr>
-          <w:hyperlink w:anchor="_Toc291795791" w:history="1">
+          <w:hyperlink w:anchor="_Toc291796053" w:history="1">
             <w:r>
               <w:rPr>
                 <w:rStyle w:val="Lienhypertexte"/>
@@ -957,7 +949,7 @@
                 <w:noProof/>
                 <w:webHidden/>
               </w:rPr>
-              <w:instrText xml:space="preserve"> PAGEREF _Toc291795791 \h </w:instrText>
+              <w:instrText xml:space="preserve"> PAGEREF _Toc291796053 \h </w:instrText>
             </w:r>
             <w:r>
               <w:rPr>
@@ -997,7 +989,7 @@
               <w:lang w:val="fr-FR"/>
             </w:rPr>
           </w:pPr>
-          <w:hyperlink w:anchor="_Toc291795792" w:history="1">
+          <w:hyperlink w:anchor="_Toc291796054" w:history="1">
             <w:r>
               <w:rPr>
                 <w:rStyle w:val="Lienhypertexte"/>
@@ -1024,7 +1016,7 @@
                 <w:noProof/>
                 <w:webHidden/>
               </w:rPr>
-              <w:instrText xml:space="preserve"> PAGEREF _Toc291795792 \h </w:instrText>
+              <w:instrText xml:space="preserve"> PAGEREF _Toc291796054 \h </w:instrText>
             </w:r>
             <w:r>
               <w:rPr>
@@ -1067,7 +1059,7 @@
               <w:lang w:val="fr-FR"/>
             </w:rPr>
           </w:pPr>
-          <w:hyperlink w:anchor="_Toc291795793" w:history="1">
+          <w:hyperlink w:anchor="_Toc291796055" w:history="1">
             <w:r>
               <w:rPr>
                 <w:rStyle w:val="Lienhypertexte"/>
@@ -1094,7 +1086,7 @@
                 <w:noProof/>
                 <w:webHidden/>
               </w:rPr>
-              <w:instrText xml:space="preserve"> PAGEREF _Toc291795793 \h </w:instrText>
+              <w:instrText xml:space="preserve"> PAGEREF _Toc291796055 \h </w:instrText>
             </w:r>
             <w:r>
               <w:rPr>
@@ -1115,6 +1107,73 @@
                 <w:webHidden/>
               </w:rPr>
               <w:t>2</w:t>
+            </w:r>
+            <w:r>
+              <w:rPr>
+                <w:noProof/>
+                <w:webHidden/>
+              </w:rPr>
+              <w:fldChar w:fldCharType="end"/>
+            </w:r>
+          </w:hyperlink>
+        </w:p>
+        <w:p>
+          <w:pPr>
+            <w:pStyle w:val="TM1"/>
+            <w:rPr>
+              <w:rFonts w:asciiTheme="minorHAnsi" w:hAnsiTheme="minorHAnsi"/>
+              <w:noProof/>
+              <w:lang w:val="fr-FR"/>
+            </w:rPr>
+          </w:pPr>
+          <w:hyperlink w:anchor="_Toc291796056" w:history="1">
+            <w:r>
+              <w:rPr>
+                <w:rStyle w:val="Lienhypertexte"/>
+                <w:noProof/>
+              </w:rPr>
+              <w:t>3. Access to the application</w:t>
+            </w:r>
+            <w:r>
+              <w:rPr>
+                <w:noProof/>
+                <w:webHidden/>
+              </w:rPr>
+              <w:tab/>
+            </w:r>
+            <w:r>
+              <w:rPr>
+                <w:noProof/>
+                <w:webHidden/>
+              </w:rPr>
+              <w:fldChar w:fldCharType="begin"/>
+            </w:r>
+            <w:r>
+              <w:rPr>
+                <w:noProof/>
+                <w:webHidden/>
+              </w:rPr>
+              <w:instrText xml:space="preserve"> PAGEREF _Toc291796056 \h </w:instrText>
+            </w:r>
+            <w:r>
+              <w:rPr>
+                <w:noProof/>
+                <w:webHidden/>
+              </w:rPr>
+            </w:r>
+            <w:r>
+              <w:rPr>
+                <w:noProof/>
+                <w:webHidden/>
+              </w:rPr>
+              <w:fldChar w:fldCharType="separate"/>
+            </w:r>
+            <w:r>
+              <w:rPr>
+                <w:noProof/>
+                <w:webHidden/>
+              </w:rPr>
+              <w:t>3</w:t>
             </w:r>
             <w:r>
               <w:rPr>
@@ -1143,12 +1202,12 @@
       <w:r>
         <w:br w:type="page"/>
       </w:r>
-      <w:bookmarkStart w:id="1" w:name="_Toc291795787"/>
+      <w:bookmarkStart w:id="0" w:name="_Toc291796049"/>
       <w:r>
         <w:lastRenderedPageBreak/>
         <w:t>Application</w:t>
       </w:r>
-      <w:bookmarkEnd w:id="1"/>
+      <w:bookmarkEnd w:id="0"/>
     </w:p>
     <w:p>
       <w:pPr>
@@ -1157,14 +1216,14 @@
           <w:lang w:val="en-US"/>
         </w:rPr>
       </w:pPr>
-      <w:bookmarkStart w:id="2" w:name="_Toc291795788"/>
+      <w:bookmarkStart w:id="1" w:name="_Toc291796050"/>
       <w:r>
         <w:rPr>
           <w:lang w:val="en-US"/>
         </w:rPr>
         <w:t>What is it?</w:t>
       </w:r>
-      <w:bookmarkEnd w:id="2"/>
+      <w:bookmarkEnd w:id="1"/>
     </w:p>
     <w:p>
       <w:pPr>
@@ -1186,14 +1245,14 @@
           <w:lang w:val="en-US"/>
         </w:rPr>
       </w:pPr>
-      <w:bookmarkStart w:id="3" w:name="_Toc291795789"/>
+      <w:bookmarkStart w:id="2" w:name="_Toc291796051"/>
       <w:r>
         <w:rPr>
           <w:lang w:val="en-US"/>
         </w:rPr>
         <w:t>Use cases</w:t>
       </w:r>
-      <w:bookmarkEnd w:id="3"/>
+      <w:bookmarkEnd w:id="2"/>
     </w:p>
     <w:p>
       <w:pPr>
@@ -1205,7 +1264,15 @@
         <w:rPr>
           <w:lang w:val="en-US"/>
         </w:rPr>
-        <w:t>Here follows the different functionality that a user has.</w:t>
+        <w:t>Here follows the different functionality that a us</w:t>
+      </w:r>
+      <w:bookmarkStart w:id="3" w:name="_GoBack"/>
+      <w:bookmarkEnd w:id="3"/>
+      <w:r>
+        <w:rPr>
+          <w:lang w:val="en-US"/>
+        </w:rPr>
+        <w:t>er has.</w:t>
       </w:r>
     </w:p>
     <w:p>
@@ -1215,7 +1282,7 @@
           <w:lang w:val="en-US"/>
         </w:rPr>
       </w:pPr>
-      <w:bookmarkStart w:id="4" w:name="_Toc291795790"/>
+      <w:bookmarkStart w:id="4" w:name="_Toc291796052"/>
       <w:r>
         <w:rPr>
           <w:lang w:val="en-US"/>
@@ -1287,7 +1354,7 @@
           <w:lang w:val="en-US"/>
         </w:rPr>
       </w:pPr>
-      <w:bookmarkStart w:id="5" w:name="_Toc291795791"/>
+      <w:bookmarkStart w:id="5" w:name="_Toc291796053"/>
       <w:r>
         <w:rPr>
           <w:lang w:val="en-US"/>
@@ -1452,7 +1519,7 @@
       <w:pPr>
         <w:pStyle w:val="Titre1"/>
       </w:pPr>
-      <w:bookmarkStart w:id="6" w:name="_Toc291795792"/>
+      <w:bookmarkStart w:id="6" w:name="_Toc291796054"/>
       <w:r>
         <w:t>Architecture</w:t>
       </w:r>
@@ -1462,7 +1529,7 @@
       <w:pPr>
         <w:pStyle w:val="Titre2"/>
       </w:pPr>
-      <w:bookmarkStart w:id="7" w:name="_Toc291795793"/>
+      <w:bookmarkStart w:id="7" w:name="_Toc291796055"/>
       <w:r>
         <w:t>MVC pattern</w:t>
       </w:r>
@@ -1523,9 +1590,256 @@
         <w:t xml:space="preserve"> </w:t>
       </w:r>
     </w:p>
+    <w:p>
+      <w:pPr>
+        <w:pStyle w:val="Titre1"/>
+      </w:pPr>
+      <w:bookmarkStart w:id="8" w:name="_Toc291796056"/>
+      <w:r>
+        <w:lastRenderedPageBreak/>
+        <w:t>Access to the application</w:t>
+      </w:r>
+      <w:bookmarkEnd w:id="8"/>
+    </w:p>
+    <w:p>
+      <w:pPr>
+        <w:rPr>
+          <w:lang w:val="en-US"/>
+        </w:rPr>
+      </w:pPr>
+      <w:r>
+        <w:rPr>
+          <w:lang w:val="en-US"/>
+        </w:rPr>
+        <w:t xml:space="preserve">To access the application follow the link: </w:t>
+      </w:r>
+      <w:hyperlink r:id="rId11" w:history="1">
+        <w:r>
+          <w:rPr>
+            <w:rStyle w:val="Lienhypertexte"/>
+            <w:lang w:val="en-US"/>
+          </w:rPr>
+          <w:t>http://mosig1-ds-servelet.appspot.com/</w:t>
+        </w:r>
+      </w:hyperlink>
+    </w:p>
+    <w:p>
+      <w:pPr>
+        <w:rPr>
+          <w:lang w:val="en-US"/>
+        </w:rPr>
+      </w:pPr>
+      <w:r>
+        <w:rPr>
+          <w:lang w:val="en-US"/>
+        </w:rPr>
+        <w:t>To be able to test the application we provide you three users’ accounts.</w:t>
+      </w:r>
+    </w:p>
+    <w:tbl>
+      <w:tblPr>
+        <w:tblStyle w:val="Listeclaire"/>
+        <w:tblW w:w="0" w:type="auto"/>
+        <w:tblLook w:val="04A0" w:firstRow="1" w:lastRow="0" w:firstColumn="1" w:lastColumn="0" w:noHBand="0" w:noVBand="1"/>
+      </w:tblPr>
+      <w:tblGrid>
+        <w:gridCol w:w="4606"/>
+        <w:gridCol w:w="4606"/>
+      </w:tblGrid>
+      <w:tr>
+        <w:trPr>
+          <w:cnfStyle w:val="100000000000" w:firstRow="1" w:lastRow="0" w:firstColumn="0" w:lastColumn="0" w:oddVBand="0" w:evenVBand="0" w:oddHBand="0" w:evenHBand="0" w:firstRowFirstColumn="0" w:firstRowLastColumn="0" w:lastRowFirstColumn="0" w:lastRowLastColumn="0"/>
+        </w:trPr>
+        <w:tc>
+          <w:tcPr>
+            <w:cnfStyle w:val="001000000000" w:firstRow="0" w:lastRow="0" w:firstColumn="1" w:lastColumn="0" w:oddVBand="0" w:evenVBand="0" w:oddHBand="0" w:evenHBand="0" w:firstRowFirstColumn="0" w:firstRowLastColumn="0" w:lastRowFirstColumn="0" w:lastRowLastColumn="0"/>
+            <w:tcW w:w="4606" w:type="dxa"/>
+          </w:tcPr>
+          <w:p>
+            <w:pPr>
+              <w:ind w:firstLine="0"/>
+              <w:rPr>
+                <w:lang w:val="en-US"/>
+              </w:rPr>
+            </w:pPr>
+            <w:r>
+              <w:rPr>
+                <w:lang w:val="en-US"/>
+              </w:rPr>
+              <w:t>Nickname</w:t>
+            </w:r>
+          </w:p>
+        </w:tc>
+        <w:tc>
+          <w:tcPr>
+            <w:tcW w:w="4606" w:type="dxa"/>
+          </w:tcPr>
+          <w:p>
+            <w:pPr>
+              <w:ind w:firstLine="0"/>
+              <w:cnfStyle w:val="100000000000" w:firstRow="1" w:lastRow="0" w:firstColumn="0" w:lastColumn="0" w:oddVBand="0" w:evenVBand="0" w:oddHBand="0" w:evenHBand="0" w:firstRowFirstColumn="0" w:firstRowLastColumn="0" w:lastRowFirstColumn="0" w:lastRowLastColumn="0"/>
+              <w:rPr>
+                <w:lang w:val="en-US"/>
+              </w:rPr>
+            </w:pPr>
+            <w:r>
+              <w:rPr>
+                <w:lang w:val="en-US"/>
+              </w:rPr>
+              <w:t>Password</w:t>
+            </w:r>
+          </w:p>
+        </w:tc>
+      </w:tr>
+      <w:tr>
+        <w:trPr>
+          <w:cnfStyle w:val="000000100000" w:firstRow="0" w:lastRow="0" w:firstColumn="0" w:lastColumn="0" w:oddVBand="0" w:evenVBand="0" w:oddHBand="1" w:evenHBand="0" w:firstRowFirstColumn="0" w:firstRowLastColumn="0" w:lastRowFirstColumn="0" w:lastRowLastColumn="0"/>
+        </w:trPr>
+        <w:tc>
+          <w:tcPr>
+            <w:cnfStyle w:val="001000000000" w:firstRow="0" w:lastRow="0" w:firstColumn="1" w:lastColumn="0" w:oddVBand="0" w:evenVBand="0" w:oddHBand="0" w:evenHBand="0" w:firstRowFirstColumn="0" w:firstRowLastColumn="0" w:lastRowFirstColumn="0" w:lastRowLastColumn="0"/>
+            <w:tcW w:w="4606" w:type="dxa"/>
+          </w:tcPr>
+          <w:p>
+            <w:pPr>
+              <w:ind w:firstLine="0"/>
+              <w:rPr>
+                <w:lang w:val="en-US"/>
+              </w:rPr>
+            </w:pPr>
+            <w:r>
+              <w:rPr>
+                <w:lang w:val="en-US"/>
+              </w:rPr>
+              <w:t>Sarah</w:t>
+            </w:r>
+          </w:p>
+        </w:tc>
+        <w:tc>
+          <w:tcPr>
+            <w:tcW w:w="4606" w:type="dxa"/>
+          </w:tcPr>
+          <w:p>
+            <w:pPr>
+              <w:ind w:firstLine="0"/>
+              <w:cnfStyle w:val="000000100000" w:firstRow="0" w:lastRow="0" w:firstColumn="0" w:lastColumn="0" w:oddVBand="0" w:evenVBand="0" w:oddHBand="1" w:evenHBand="0" w:firstRowFirstColumn="0" w:firstRowLastColumn="0" w:lastRowFirstColumn="0" w:lastRowLastColumn="0"/>
+              <w:rPr>
+                <w:lang w:val="en-US"/>
+              </w:rPr>
+            </w:pPr>
+            <w:r>
+              <w:rPr>
+                <w:lang w:val="en-US"/>
+              </w:rPr>
+              <w:t>teacher</w:t>
+            </w:r>
+          </w:p>
+        </w:tc>
+      </w:tr>
+      <w:tr>
+        <w:tc>
+          <w:tcPr>
+            <w:cnfStyle w:val="001000000000" w:firstRow="0" w:lastRow="0" w:firstColumn="1" w:lastColumn="0" w:oddVBand="0" w:evenVBand="0" w:oddHBand="0" w:evenHBand="0" w:firstRowFirstColumn="0" w:firstRowLastColumn="0" w:lastRowFirstColumn="0" w:lastRowLastColumn="0"/>
+            <w:tcW w:w="4606" w:type="dxa"/>
+          </w:tcPr>
+          <w:p>
+            <w:pPr>
+              <w:ind w:firstLine="0"/>
+              <w:rPr>
+                <w:lang w:val="en-US"/>
+              </w:rPr>
+            </w:pPr>
+            <w:r>
+              <w:rPr>
+                <w:lang w:val="en-US"/>
+              </w:rPr>
+              <w:t>Laurent</w:t>
+            </w:r>
+          </w:p>
+        </w:tc>
+        <w:tc>
+          <w:tcPr>
+            <w:tcW w:w="4606" w:type="dxa"/>
+          </w:tcPr>
+          <w:p>
+            <w:pPr>
+              <w:ind w:firstLine="0"/>
+              <w:cnfStyle w:val="000000000000" w:firstRow="0" w:lastRow="0" w:firstColumn="0" w:lastColumn="0" w:oddVBand="0" w:evenVBand="0" w:oddHBand="0" w:evenHBand="0" w:firstRowFirstColumn="0" w:firstRowLastColumn="0" w:lastRowFirstColumn="0" w:lastRowLastColumn="0"/>
+              <w:rPr>
+                <w:lang w:val="en-US"/>
+              </w:rPr>
+            </w:pPr>
+            <w:proofErr w:type="spellStart"/>
+            <w:r>
+              <w:rPr>
+                <w:lang w:val="en-US"/>
+              </w:rPr>
+              <w:t>abc</w:t>
+            </w:r>
+            <w:proofErr w:type="spellEnd"/>
+          </w:p>
+        </w:tc>
+      </w:tr>
+      <w:tr>
+        <w:trPr>
+          <w:cnfStyle w:val="000000100000" w:firstRow="0" w:lastRow="0" w:firstColumn="0" w:lastColumn="0" w:oddVBand="0" w:evenVBand="0" w:oddHBand="1" w:evenHBand="0" w:firstRowFirstColumn="0" w:firstRowLastColumn="0" w:lastRowFirstColumn="0" w:lastRowLastColumn="0"/>
+        </w:trPr>
+        <w:tc>
+          <w:tcPr>
+            <w:cnfStyle w:val="001000000000" w:firstRow="0" w:lastRow="0" w:firstColumn="1" w:lastColumn="0" w:oddVBand="0" w:evenVBand="0" w:oddHBand="0" w:evenHBand="0" w:firstRowFirstColumn="0" w:firstRowLastColumn="0" w:lastRowFirstColumn="0" w:lastRowLastColumn="0"/>
+            <w:tcW w:w="4606" w:type="dxa"/>
+          </w:tcPr>
+          <w:p>
+            <w:pPr>
+              <w:ind w:firstLine="0"/>
+              <w:rPr>
+                <w:lang w:val="en-US"/>
+              </w:rPr>
+            </w:pPr>
+            <w:proofErr w:type="spellStart"/>
+            <w:r>
+              <w:rPr>
+                <w:lang w:val="en-US"/>
+              </w:rPr>
+              <w:t>Tigran</w:t>
+            </w:r>
+            <w:proofErr w:type="spellEnd"/>
+          </w:p>
+        </w:tc>
+        <w:tc>
+          <w:tcPr>
+            <w:tcW w:w="4606" w:type="dxa"/>
+          </w:tcPr>
+          <w:p>
+            <w:pPr>
+              <w:ind w:firstLine="0"/>
+              <w:cnfStyle w:val="000000100000" w:firstRow="0" w:lastRow="0" w:firstColumn="0" w:lastColumn="0" w:oddVBand="0" w:evenVBand="0" w:oddHBand="1" w:evenHBand="0" w:firstRowFirstColumn="0" w:firstRowLastColumn="0" w:lastRowFirstColumn="0" w:lastRowLastColumn="0"/>
+              <w:rPr>
+                <w:lang w:val="en-US"/>
+              </w:rPr>
+            </w:pPr>
+            <w:proofErr w:type="spellStart"/>
+            <w:r>
+              <w:rPr>
+                <w:lang w:val="en-US"/>
+              </w:rPr>
+              <w:t>abc</w:t>
+            </w:r>
+            <w:proofErr w:type="spellEnd"/>
+          </w:p>
+        </w:tc>
+      </w:tr>
+    </w:tbl>
+    <w:p>
+      <w:pPr>
+        <w:rPr>
+          <w:lang w:val="en-US"/>
+        </w:rPr>
+      </w:pPr>
+    </w:p>
     <w:sectPr>
-      <w:headerReference w:type="default" r:id="rId11"/>
-      <w:footerReference w:type="default" r:id="rId12"/>
+      <w:headerReference w:type="default" r:id="rId12"/>
+      <w:footerReference w:type="default" r:id="rId13"/>
       <w:pgSz w:w="11906" w:h="16838"/>
       <w:pgMar w:top="1417" w:right="1417" w:bottom="1418" w:left="1417" w:header="708" w:footer="708" w:gutter="0"/>
       <w:pgNumType w:start="0"/>
@@ -1665,7 +1979,7 @@
               <w:color w:val="FFFFFF" w:themeColor="background1"/>
               <w:lang w:val="fr-FR"/>
             </w:rPr>
-            <w:t>1</w:t>
+            <w:t>2</w:t>
           </w:r>
           <w:r>
             <w:rPr>
@@ -2684,6 +2998,119 @@
     </w:lvl>
   </w:abstractNum>
   <w:abstractNum w:abstractNumId="8">
+    <w:nsid w:val="503D0055"/>
+    <w:multiLevelType w:val="hybridMultilevel"/>
+    <w:tmpl w:val="D3B2FFF2"/>
+    <w:lvl w:ilvl="0" w:tplc="040C0001">
+      <w:start w:val="1"/>
+      <w:numFmt w:val="bullet"/>
+      <w:lvlText w:val=""/>
+      <w:lvlJc w:val="left"/>
+      <w:pPr>
+        <w:ind w:left="1429" w:hanging="360"/>
+      </w:pPr>
+      <w:rPr>
+        <w:rFonts w:ascii="Symbol" w:hAnsi="Symbol" w:hint="default"/>
+      </w:rPr>
+    </w:lvl>
+    <w:lvl w:ilvl="1" w:tplc="040C0003" w:tentative="1">
+      <w:start w:val="1"/>
+      <w:numFmt w:val="bullet"/>
+      <w:lvlText w:val="o"/>
+      <w:lvlJc w:val="left"/>
+      <w:pPr>
+        <w:ind w:left="2149" w:hanging="360"/>
+      </w:pPr>
+      <w:rPr>
+        <w:rFonts w:ascii="Courier New" w:hAnsi="Courier New" w:cs="Courier New" w:hint="default"/>
+      </w:rPr>
+    </w:lvl>
+    <w:lvl w:ilvl="2" w:tplc="040C0005" w:tentative="1">
+      <w:start w:val="1"/>
+      <w:numFmt w:val="bullet"/>
+      <w:lvlText w:val=""/>
+      <w:lvlJc w:val="left"/>
+      <w:pPr>
+        <w:ind w:left="2869" w:hanging="360"/>
+      </w:pPr>
+      <w:rPr>
+        <w:rFonts w:ascii="Wingdings" w:hAnsi="Wingdings" w:hint="default"/>
+      </w:rPr>
+    </w:lvl>
+    <w:lvl w:ilvl="3" w:tplc="040C0001" w:tentative="1">
+      <w:start w:val="1"/>
+      <w:numFmt w:val="bullet"/>
+      <w:lvlText w:val=""/>
+      <w:lvlJc w:val="left"/>
+      <w:pPr>
+        <w:ind w:left="3589" w:hanging="360"/>
+      </w:pPr>
+      <w:rPr>
+        <w:rFonts w:ascii="Symbol" w:hAnsi="Symbol" w:hint="default"/>
+      </w:rPr>
+    </w:lvl>
+    <w:lvl w:ilvl="4" w:tplc="040C0003" w:tentative="1">
+      <w:start w:val="1"/>
+      <w:numFmt w:val="bullet"/>
+      <w:lvlText w:val="o"/>
+      <w:lvlJc w:val="left"/>
+      <w:pPr>
+        <w:ind w:left="4309" w:hanging="360"/>
+      </w:pPr>
+      <w:rPr>
+        <w:rFonts w:ascii="Courier New" w:hAnsi="Courier New" w:cs="Courier New" w:hint="default"/>
+      </w:rPr>
+    </w:lvl>
+    <w:lvl w:ilvl="5" w:tplc="040C0005" w:tentative="1">
+      <w:start w:val="1"/>
+      <w:numFmt w:val="bullet"/>
+      <w:lvlText w:val=""/>
+      <w:lvlJc w:val="left"/>
+      <w:pPr>
+        <w:ind w:left="5029" w:hanging="360"/>
+      </w:pPr>
+      <w:rPr>
+        <w:rFonts w:ascii="Wingdings" w:hAnsi="Wingdings" w:hint="default"/>
+      </w:rPr>
+    </w:lvl>
+    <w:lvl w:ilvl="6" w:tplc="040C0001" w:tentative="1">
+      <w:start w:val="1"/>
+      <w:numFmt w:val="bullet"/>
+      <w:lvlText w:val=""/>
+      <w:lvlJc w:val="left"/>
+      <w:pPr>
+        <w:ind w:left="5749" w:hanging="360"/>
+      </w:pPr>
+      <w:rPr>
+        <w:rFonts w:ascii="Symbol" w:hAnsi="Symbol" w:hint="default"/>
+      </w:rPr>
+    </w:lvl>
+    <w:lvl w:ilvl="7" w:tplc="040C0003" w:tentative="1">
+      <w:start w:val="1"/>
+      <w:numFmt w:val="bullet"/>
+      <w:lvlText w:val="o"/>
+      <w:lvlJc w:val="left"/>
+      <w:pPr>
+        <w:ind w:left="6469" w:hanging="360"/>
+      </w:pPr>
+      <w:rPr>
+        <w:rFonts w:ascii="Courier New" w:hAnsi="Courier New" w:cs="Courier New" w:hint="default"/>
+      </w:rPr>
+    </w:lvl>
+    <w:lvl w:ilvl="8" w:tplc="040C0005" w:tentative="1">
+      <w:start w:val="1"/>
+      <w:numFmt w:val="bullet"/>
+      <w:lvlText w:val=""/>
+      <w:lvlJc w:val="left"/>
+      <w:pPr>
+        <w:ind w:left="7189" w:hanging="360"/>
+      </w:pPr>
+      <w:rPr>
+        <w:rFonts w:ascii="Wingdings" w:hAnsi="Wingdings" w:hint="default"/>
+      </w:rPr>
+    </w:lvl>
+  </w:abstractNum>
+  <w:abstractNum w:abstractNumId="9">
     <w:nsid w:val="550431B4"/>
     <w:multiLevelType w:val="hybridMultilevel"/>
     <w:tmpl w:val="E9B8C678"/>
@@ -2796,7 +3223,7 @@
       </w:rPr>
     </w:lvl>
   </w:abstractNum>
-  <w:abstractNum w:abstractNumId="9">
+  <w:abstractNum w:abstractNumId="10">
     <w:nsid w:val="58A75461"/>
     <w:multiLevelType w:val="hybridMultilevel"/>
     <w:tmpl w:val="7570DC98"/>
@@ -2908,7 +3335,7 @@
       </w:rPr>
     </w:lvl>
   </w:abstractNum>
-  <w:abstractNum w:abstractNumId="10">
+  <w:abstractNum w:abstractNumId="11">
     <w:nsid w:val="5A64755A"/>
     <w:multiLevelType w:val="hybridMultilevel"/>
     <w:tmpl w:val="CC62503C"/>
@@ -3020,7 +3447,7 @@
       </w:rPr>
     </w:lvl>
   </w:abstractNum>
-  <w:abstractNum w:abstractNumId="11">
+  <w:abstractNum w:abstractNumId="12">
     <w:nsid w:val="60D234B9"/>
     <w:multiLevelType w:val="hybridMultilevel"/>
     <w:tmpl w:val="BFDE59E2"/>
@@ -3132,7 +3559,7 @@
       </w:rPr>
     </w:lvl>
   </w:abstractNum>
-  <w:abstractNum w:abstractNumId="12">
+  <w:abstractNum w:abstractNumId="13">
     <w:nsid w:val="6B5E4E03"/>
     <w:multiLevelType w:val="hybridMultilevel"/>
     <w:tmpl w:val="21DA13DE"/>
@@ -3245,7 +3672,7 @@
       </w:rPr>
     </w:lvl>
   </w:abstractNum>
-  <w:abstractNum w:abstractNumId="13">
+  <w:abstractNum w:abstractNumId="14">
     <w:nsid w:val="6BF73E6A"/>
     <w:multiLevelType w:val="hybridMultilevel"/>
     <w:tmpl w:val="6A4EA902"/>
@@ -3357,7 +3784,7 @@
       </w:rPr>
     </w:lvl>
   </w:abstractNum>
-  <w:abstractNum w:abstractNumId="14">
+  <w:abstractNum w:abstractNumId="15">
     <w:nsid w:val="6DCC789E"/>
     <w:multiLevelType w:val="hybridMultilevel"/>
     <w:tmpl w:val="4FE6977C"/>
@@ -3470,7 +3897,7 @@
       </w:rPr>
     </w:lvl>
   </w:abstractNum>
-  <w:abstractNum w:abstractNumId="15">
+  <w:abstractNum w:abstractNumId="16">
     <w:nsid w:val="7181434A"/>
     <w:multiLevelType w:val="hybridMultilevel"/>
     <w:tmpl w:val="E252FC78"/>
@@ -3590,7 +4017,7 @@
     <w:abstractNumId w:val="5"/>
   </w:num>
   <w:num w:numId="3">
-    <w:abstractNumId w:val="14"/>
+    <w:abstractNumId w:val="15"/>
   </w:num>
   <w:num w:numId="4">
     <w:abstractNumId w:val="6"/>
@@ -3599,37 +4026,40 @@
     <w:abstractNumId w:val="1"/>
   </w:num>
   <w:num w:numId="6">
-    <w:abstractNumId w:val="12"/>
+    <w:abstractNumId w:val="13"/>
   </w:num>
   <w:num w:numId="7">
-    <w:abstractNumId w:val="10"/>
+    <w:abstractNumId w:val="11"/>
   </w:num>
   <w:num w:numId="8">
-    <w:abstractNumId w:val="9"/>
+    <w:abstractNumId w:val="10"/>
   </w:num>
   <w:num w:numId="9">
     <w:abstractNumId w:val="3"/>
   </w:num>
   <w:num w:numId="10">
-    <w:abstractNumId w:val="11"/>
+    <w:abstractNumId w:val="12"/>
   </w:num>
   <w:num w:numId="11">
     <w:abstractNumId w:val="4"/>
   </w:num>
   <w:num w:numId="12">
-    <w:abstractNumId w:val="15"/>
+    <w:abstractNumId w:val="16"/>
   </w:num>
   <w:num w:numId="13">
     <w:abstractNumId w:val="7"/>
   </w:num>
   <w:num w:numId="14">
-    <w:abstractNumId w:val="13"/>
+    <w:abstractNumId w:val="14"/>
   </w:num>
   <w:num w:numId="15">
-    <w:abstractNumId w:val="8"/>
+    <w:abstractNumId w:val="9"/>
   </w:num>
   <w:num w:numId="16">
     <w:abstractNumId w:val="0"/>
+  </w:num>
+  <w:num w:numId="17">
+    <w:abstractNumId w:val="8"/>
   </w:num>
 </w:numbering>
 </file>
@@ -5603,7 +6033,7 @@
 </file>
 
 <file path=customXml/itemProps2.xml><?xml version="1.0" encoding="utf-8"?>
-<ds:datastoreItem xmlns:ds="http://schemas.openxmlformats.org/officeDocument/2006/customXml" ds:itemID="{B88482ED-914A-41A4-9EB8-A370D93AFC1B}">
+<ds:datastoreItem xmlns:ds="http://schemas.openxmlformats.org/officeDocument/2006/customXml" ds:itemID="{0824D0CE-59AC-4C35-B124-856DFEAB4537}">
   <ds:schemaRefs>
     <ds:schemaRef ds:uri="http://schemas.openxmlformats.org/officeDocument/2006/bibliography"/>
   </ds:schemaRefs>

</xml_diff>